<commit_message>
Complementation of project description
</commit_message>
<xml_diff>
--- a/Final_proyect/Documentation/Historias de Usuario.docx
+++ b/Final_proyect/Documentation/Historias de Usuario.docx
@@ -5,6 +5,7 @@
     <w:p>
       <w:pPr>
         <w:ind w:left="720" w:hanging="360"/>
+        <w:jc w:val="center"/>
       </w:pPr>
       <w:r>
         <w:t>Carlos Alberto Barriga Gámez 20222020179</w:t>
@@ -13,15 +14,14 @@
     <w:p>
       <w:pPr>
         <w:ind w:left="720" w:hanging="360"/>
+        <w:jc w:val="center"/>
       </w:pPr>
       <w:r>
         <w:t xml:space="preserve">Cristian Santiago </w:t>
       </w:r>
-      <w:proofErr w:type="spellStart"/>
-      <w:r>
-        <w:t>Lopez</w:t>
-      </w:r>
-      <w:proofErr w:type="spellEnd"/>
+      <w:r>
+        <w:t>López</w:t>
+      </w:r>
       <w:r>
         <w:t xml:space="preserve"> Cadena 20222020027</w:t>
       </w:r>
@@ -29,6 +29,7 @@
     <w:p>
       <w:pPr>
         <w:ind w:left="720" w:hanging="360"/>
+        <w:jc w:val="center"/>
       </w:pPr>
     </w:p>
     <w:p>
@@ -48,17 +49,21 @@
       </w:r>
     </w:p>
     <w:p>
-      <w:pPr>
-        <w:ind w:left="720" w:hanging="360"/>
-      </w:pPr>
       <w:r>
         <w:t>El proyecto consiste en el desarrollo de un software monolítico de una tienda online. Para esto se decidió usar a la tienda online de Amazon como base para crear un software similar. En cuanto a decisiones técnicas se limitó el proyecto a los procesos de compra de artículos de la página web y a la aparición de los elementos comprados por el usuario dentro de una pestaña llamada artículos comprados.</w:t>
       </w:r>
     </w:p>
     <w:p>
-      <w:pPr>
-        <w:ind w:left="720" w:hanging="360"/>
-      </w:pPr>
+      <w:r>
+        <w:t>Las compañías que harían uso de este software cuentan con un modelo de negocio centrado en las ventas de diversos artículos por medio de internet.</w:t>
+      </w:r>
+    </w:p>
+    <w:p>
+      <w:r>
+        <w:t>Con respecto a las partes interesadas, consideramos que los principales interesados en un software de estas características son los propietarios de empresas de venta que pretendan expandirse a las ventas en línea. Igualmente, pensamos que los estudiantes en formación pueden encontrar en este proyecto una herramienta para complementar sus conocimientos por medio de la revisión de un software utilizado en la actualidad por diferentes compañías.</w:t>
+      </w:r>
+    </w:p>
+    <w:p>
       <w:r>
         <w:t>Ahora bien, entre las herramientas necesarias para desarrollar este software, y teniendo en cuenta que será un monolito se decidió utilizar Python para el desarrollo del back-</w:t>
       </w:r>
@@ -116,13 +121,7 @@
       </w:r>
       <w:proofErr w:type="spellEnd"/>
       <w:r>
-        <w:t xml:space="preserve"> Django. </w:t>
-      </w:r>
-      <w:r>
-        <w:t>Finalmente,</w:t>
-      </w:r>
-      <w:r>
-        <w:t xml:space="preserve"> para la base de datos se hará uso del software </w:t>
+        <w:t xml:space="preserve"> Django. Finalmente, para la base de datos se hará uso del software </w:t>
       </w:r>
       <w:proofErr w:type="spellStart"/>
       <w:r>
@@ -317,6 +316,7 @@
         <w:rPr>
           <w:lang w:val="es-MX"/>
         </w:rPr>
+        <w:lastRenderedPageBreak/>
         <w:t xml:space="preserve">Yo como </w:t>
       </w:r>
       <w:proofErr w:type="spellStart"/>
@@ -393,7 +393,19 @@
         <w:rPr>
           <w:lang w:val="es-MX"/>
         </w:rPr>
-        <w:t xml:space="preserve"> quiero que al momento del pago se verifique que el usuario o comprador se allá identificado como usuario de la aplicación y si no</w:t>
+        <w:t xml:space="preserve"> quiero que al momento del pago se verifique que el usuario o comprador se </w:t>
+      </w:r>
+      <w:r>
+        <w:rPr>
+          <w:lang w:val="es-MX"/>
+        </w:rPr>
+        <w:t>haya</w:t>
+      </w:r>
+      <w:r>
+        <w:rPr>
+          <w:lang w:val="es-MX"/>
+        </w:rPr>
+        <w:t xml:space="preserve"> identificado como usuario de la aplicación y si no</w:t>
       </w:r>
       <w:r>
         <w:rPr>
@@ -423,19 +435,39 @@
         <w:rPr>
           <w:lang w:val="es-MX"/>
         </w:rPr>
-        <w:t>R5:</w:t>
-      </w:r>
-      <w:r>
-        <w:rPr>
-          <w:lang w:val="es-MX"/>
-        </w:rPr>
-        <w:t xml:space="preserve">Yo como comprador quiero poder comprar mas de una unidad de un producto </w:t>
-      </w:r>
-      <w:r>
-        <w:rPr>
-          <w:lang w:val="es-MX"/>
-        </w:rPr>
-        <w:t xml:space="preserve">y poder ver el precio total </w:t>
+        <w:t>R</w:t>
+      </w:r>
+      <w:proofErr w:type="gramStart"/>
+      <w:r>
+        <w:rPr>
+          <w:lang w:val="es-MX"/>
+        </w:rPr>
+        <w:t>5:</w:t>
+      </w:r>
+      <w:r>
+        <w:rPr>
+          <w:lang w:val="es-MX"/>
+        </w:rPr>
+        <w:t>Yo</w:t>
+      </w:r>
+      <w:proofErr w:type="gramEnd"/>
+      <w:r>
+        <w:rPr>
+          <w:lang w:val="es-MX"/>
+        </w:rPr>
+        <w:t xml:space="preserve"> como comprador quiero poder comprar mas de una unidad de un producto </w:t>
+      </w:r>
+      <w:r>
+        <w:rPr>
+          <w:lang w:val="es-MX"/>
+        </w:rPr>
+        <w:t>y poder ver el precio total</w:t>
+      </w:r>
+      <w:r>
+        <w:rPr>
+          <w:lang w:val="es-MX"/>
+        </w:rPr>
+        <w:t>.</w:t>
       </w:r>
     </w:p>
     <w:p>
@@ -453,7 +485,6 @@
         <w:rPr>
           <w:lang w:val="es-MX"/>
         </w:rPr>
-        <w:lastRenderedPageBreak/>
         <w:t>Función de búsqueda y filtrado</w:t>
       </w:r>
     </w:p>
@@ -484,13 +515,25 @@
         <w:rPr>
           <w:lang w:val="es-MX"/>
         </w:rPr>
-        <w:t>Comprador</w:t>
-      </w:r>
-      <w:r>
-        <w:rPr>
-          <w:lang w:val="es-MX"/>
-        </w:rPr>
-        <w:t xml:space="preserve"> quisiera tener una barra de búsqueda en la cual pueda buscar el producto que quiero </w:t>
+        <w:t>c</w:t>
+      </w:r>
+      <w:r>
+        <w:rPr>
+          <w:lang w:val="es-MX"/>
+        </w:rPr>
+        <w:t>omprador</w:t>
+      </w:r>
+      <w:r>
+        <w:rPr>
+          <w:lang w:val="es-MX"/>
+        </w:rPr>
+        <w:t xml:space="preserve"> quisiera tener una barra de búsqueda en la cual pueda buscar el producto que quiero</w:t>
+      </w:r>
+      <w:r>
+        <w:rPr>
+          <w:lang w:val="es-MX"/>
+        </w:rPr>
+        <w:t>.</w:t>
       </w:r>
     </w:p>
     <w:p>
@@ -558,6 +601,12 @@
         </w:rPr>
         <w:t xml:space="preserve"> para acceder de una forma más sencilla al producto que deseo</w:t>
       </w:r>
+      <w:r>
+        <w:rPr>
+          <w:lang w:val="es-MX"/>
+        </w:rPr>
+        <w:t>.</w:t>
+      </w:r>
     </w:p>
     <w:p>
       <w:pPr>
@@ -580,7 +629,31 @@
         <w:rPr>
           <w:lang w:val="es-MX"/>
         </w:rPr>
-        <w:t xml:space="preserve">Yo como comprador deseo poder organizar el orden en que se muestren los productos después de una búsqueda </w:t>
+        <w:t xml:space="preserve">Yo como comprador deseo poder organizar el orden en que </w:t>
+      </w:r>
+      <w:r>
+        <w:rPr>
+          <w:lang w:val="es-MX"/>
+        </w:rPr>
+        <w:t xml:space="preserve">quiero que </w:t>
+      </w:r>
+      <w:r>
+        <w:rPr>
+          <w:lang w:val="es-MX"/>
+        </w:rPr>
+        <w:t>se muestren los productos después de una búsqueda</w:t>
+      </w:r>
+      <w:r>
+        <w:rPr>
+          <w:lang w:val="es-MX"/>
+        </w:rPr>
+        <w:t>.</w:t>
+      </w:r>
+      <w:r>
+        <w:rPr>
+          <w:lang w:val="es-MX"/>
+        </w:rPr>
+        <w:t xml:space="preserve"> </w:t>
       </w:r>
     </w:p>
     <w:p>
@@ -618,7 +691,82 @@
         <w:rPr>
           <w:lang w:val="es-MX"/>
         </w:rPr>
-        <w:t xml:space="preserve"> quiero proveer una manera de buscar productos por nombre donde una vez buscado el producto muestre en una página el producto buscado y similares que puedan interesar al comprador</w:t>
+        <w:t xml:space="preserve"> quiero proveer una manera de buscar productos por nombre</w:t>
+      </w:r>
+      <w:r>
+        <w:rPr>
+          <w:lang w:val="es-MX"/>
+        </w:rPr>
+        <w:t xml:space="preserve">, </w:t>
+      </w:r>
+      <w:r>
+        <w:rPr>
+          <w:lang w:val="es-MX"/>
+        </w:rPr>
+        <w:t>donde una vez buscado el producto muestre en una página el producto buscado y similares que puedan interesar al comprador</w:t>
+      </w:r>
+      <w:r>
+        <w:rPr>
+          <w:lang w:val="es-MX"/>
+        </w:rPr>
+        <w:t>.</w:t>
+      </w:r>
+    </w:p>
+    <w:p>
+      <w:pPr>
+        <w:pStyle w:val="Prrafodelista"/>
+        <w:ind w:left="1080"/>
+        <w:rPr>
+          <w:lang w:val="es-MX"/>
+        </w:rPr>
+      </w:pPr>
+    </w:p>
+    <w:p>
+      <w:pPr>
+        <w:pStyle w:val="Prrafodelista"/>
+        <w:numPr>
+          <w:ilvl w:val="0"/>
+          <w:numId w:val="1"/>
+        </w:numPr>
+        <w:rPr>
+          <w:lang w:val="es-MX"/>
+        </w:rPr>
+      </w:pPr>
+      <w:r>
+        <w:rPr>
+          <w:lang w:val="es-MX"/>
+        </w:rPr>
+        <w:t xml:space="preserve">Agregar </w:t>
+      </w:r>
+      <w:r>
+        <w:rPr>
+          <w:lang w:val="es-MX"/>
+        </w:rPr>
+        <w:t xml:space="preserve">productos </w:t>
+      </w:r>
+      <w:r>
+        <w:rPr>
+          <w:lang w:val="es-MX"/>
+        </w:rPr>
+        <w:t>p</w:t>
+      </w:r>
+      <w:r>
+        <w:rPr>
+          <w:lang w:val="es-MX"/>
+        </w:rPr>
+        <w:t>a</w:t>
+      </w:r>
+      <w:r>
+        <w:rPr>
+          <w:lang w:val="es-MX"/>
+        </w:rPr>
+        <w:t>ra</w:t>
+      </w:r>
+      <w:r>
+        <w:rPr>
+          <w:lang w:val="es-MX"/>
+        </w:rPr>
+        <w:t xml:space="preserve"> vender</w:t>
       </w:r>
     </w:p>
     <w:p>
@@ -632,53 +780,43 @@
           <w:lang w:val="es-MX"/>
         </w:rPr>
       </w:pPr>
-    </w:p>
-    <w:p>
-      <w:pPr>
-        <w:pStyle w:val="Prrafodelista"/>
-        <w:numPr>
-          <w:ilvl w:val="0"/>
-          <w:numId w:val="1"/>
-        </w:numPr>
-        <w:rPr>
-          <w:lang w:val="es-MX"/>
-        </w:rPr>
-      </w:pPr>
-      <w:r>
-        <w:rPr>
-          <w:lang w:val="es-MX"/>
-        </w:rPr>
-        <w:t xml:space="preserve">Agregar </w:t>
-      </w:r>
-      <w:r>
-        <w:rPr>
-          <w:lang w:val="es-MX"/>
-        </w:rPr>
-        <w:t xml:space="preserve">productos </w:t>
-      </w:r>
-      <w:r>
-        <w:rPr>
-          <w:lang w:val="es-MX"/>
-        </w:rPr>
-        <w:t>p</w:t>
-      </w:r>
-      <w:r>
-        <w:rPr>
-          <w:lang w:val="es-MX"/>
-        </w:rPr>
-        <w:t>a</w:t>
-      </w:r>
-      <w:r>
-        <w:rPr>
-          <w:lang w:val="es-MX"/>
-        </w:rPr>
-        <w:t>ra</w:t>
-      </w:r>
-      <w:r>
-        <w:rPr>
-          <w:lang w:val="es-MX"/>
-        </w:rPr>
-        <w:t xml:space="preserve"> vender</w:t>
+      <w:r>
+        <w:rPr>
+          <w:lang w:val="es-MX"/>
+        </w:rPr>
+        <w:t xml:space="preserve">R10: </w:t>
+      </w:r>
+      <w:r>
+        <w:rPr>
+          <w:lang w:val="es-MX"/>
+        </w:rPr>
+        <w:t xml:space="preserve">Yo como </w:t>
+      </w:r>
+      <w:proofErr w:type="spellStart"/>
+      <w:r>
+        <w:rPr>
+          <w:lang w:val="es-MX"/>
+        </w:rPr>
+        <w:t>amazon</w:t>
+      </w:r>
+      <w:proofErr w:type="spellEnd"/>
+      <w:r>
+        <w:rPr>
+          <w:lang w:val="es-MX"/>
+        </w:rPr>
+        <w:t xml:space="preserve"> quisiera poder agregar la información de los productos que están a la venta como su nombre,</w:t>
+      </w:r>
+      <w:r>
+        <w:rPr>
+          <w:lang w:val="es-MX"/>
+        </w:rPr>
+        <w:t xml:space="preserve"> el stock actual,</w:t>
+      </w:r>
+      <w:r>
+        <w:rPr>
+          <w:lang w:val="es-MX"/>
+        </w:rPr>
+        <w:t xml:space="preserve"> características principales, departamento al que pertenece el producto, precio, descripción, imágenes del producto, tienda que vende le producto.</w:t>
       </w:r>
     </w:p>
     <w:p>
@@ -696,7 +834,7 @@
         <w:rPr>
           <w:lang w:val="es-MX"/>
         </w:rPr>
-        <w:t xml:space="preserve">R10: </w:t>
+        <w:t xml:space="preserve">R11: </w:t>
       </w:r>
       <w:r>
         <w:rPr>
@@ -716,19 +854,13 @@
         <w:rPr>
           <w:lang w:val="es-MX"/>
         </w:rPr>
-        <w:t xml:space="preserve"> quisiera poder agregar la información de los productos que están a la venta como su nombre,</w:t>
-      </w:r>
-      <w:r>
-        <w:rPr>
-          <w:lang w:val="es-MX"/>
-        </w:rPr>
-        <w:t xml:space="preserve"> el stock actual,</w:t>
-      </w:r>
-      <w:r>
-        <w:rPr>
-          <w:lang w:val="es-MX"/>
-        </w:rPr>
-        <w:t xml:space="preserve"> características principales, departamento al que pertenece el producto, precio, descripción, imágenes del producto, tienda que vende le producto.</w:t>
+        <w:t xml:space="preserve"> quiero mostrar una vista previa de los productos donde se vea una imagen del producto, el nombre, el precio y un botón para hacer la compra</w:t>
+      </w:r>
+      <w:r>
+        <w:rPr>
+          <w:lang w:val="es-MX"/>
+        </w:rPr>
+        <w:t>.</w:t>
       </w:r>
     </w:p>
     <w:p>
@@ -746,7 +878,7 @@
         <w:rPr>
           <w:lang w:val="es-MX"/>
         </w:rPr>
-        <w:t xml:space="preserve">R11: </w:t>
+        <w:t xml:space="preserve">R12: </w:t>
       </w:r>
       <w:r>
         <w:rPr>
@@ -766,51 +898,31 @@
         <w:rPr>
           <w:lang w:val="es-MX"/>
         </w:rPr>
-        <w:t xml:space="preserve"> quiero mostrar una vista previa de los productos donde se vea una imagen del producto, el nombre, el precio y un botón para hacer la compra</w:t>
+        <w:t xml:space="preserve"> quiero que de la vista previa se </w:t>
+      </w:r>
+      <w:r>
+        <w:rPr>
+          <w:lang w:val="es-MX"/>
+        </w:rPr>
+        <w:t>dirijan</w:t>
+      </w:r>
+      <w:r>
+        <w:rPr>
+          <w:lang w:val="es-MX"/>
+        </w:rPr>
+        <w:t xml:space="preserve"> a</w:t>
+      </w:r>
+      <w:r>
+        <w:rPr>
+          <w:lang w:val="es-MX"/>
+        </w:rPr>
+        <w:t xml:space="preserve"> una vista principal en la que se observen todos los detalles del producto pero que se mantenga el botón de compra</w:t>
       </w:r>
       <w:r>
         <w:rPr>
           <w:lang w:val="es-MX"/>
         </w:rPr>
         <w:t>.</w:t>
-      </w:r>
-    </w:p>
-    <w:p>
-      <w:pPr>
-        <w:pStyle w:val="Prrafodelista"/>
-        <w:numPr>
-          <w:ilvl w:val="0"/>
-          <w:numId w:val="2"/>
-        </w:numPr>
-        <w:rPr>
-          <w:lang w:val="es-MX"/>
-        </w:rPr>
-      </w:pPr>
-      <w:r>
-        <w:rPr>
-          <w:lang w:val="es-MX"/>
-        </w:rPr>
-        <w:t xml:space="preserve">R12: </w:t>
-      </w:r>
-      <w:r>
-        <w:rPr>
-          <w:lang w:val="es-MX"/>
-        </w:rPr>
-        <w:t xml:space="preserve">Yo como </w:t>
-      </w:r>
-      <w:proofErr w:type="spellStart"/>
-      <w:r>
-        <w:rPr>
-          <w:lang w:val="es-MX"/>
-        </w:rPr>
-        <w:t>amazon</w:t>
-      </w:r>
-      <w:proofErr w:type="spellEnd"/>
-      <w:r>
-        <w:rPr>
-          <w:lang w:val="es-MX"/>
-        </w:rPr>
-        <w:t xml:space="preserve"> quiero que de la vista previa se vallan a una vista principal en la que se observen todos los detalles del producto pero que se mantenga el botón de compra </w:t>
       </w:r>
     </w:p>
     <w:p>
@@ -1644,6 +1756,7 @@
               <w:ind w:left="0"/>
             </w:pPr>
             <w:r>
+              <w:lastRenderedPageBreak/>
               <w:t>-Mostrar los productos disponibles para el usuario.</w:t>
             </w:r>
           </w:p>

</xml_diff>